<commit_message>
add-course work need edit-course
</commit_message>
<xml_diff>
--- a/client/פרויקט סיכום אנגולר.docx
+++ b/client/פרויקט סיכום אנגולר.docx
@@ -171,37 +171,7 @@
           <w:rFonts w:cs="Arial"/>
           <w:rtl/>
         </w:rPr>
-        <w:t xml:space="preserve">: </w:t>
-      </w:r>
-      <w:r>
-        <w:rPr>
-          <w:rFonts w:cs="Arial"/>
-          <w:highlight w:val="yellow"/>
-          <w:rtl/>
-        </w:rPr>
-        <w:t>התחברות משתמשים קיימים</w:t>
-      </w:r>
-      <w:r>
-        <w:rPr>
-          <w:rFonts w:cs="Arial"/>
-          <w:rtl/>
-        </w:rPr>
-        <w:t xml:space="preserve">, </w:t>
-      </w:r>
-      <w:r>
-        <w:rPr>
-          <w:rFonts w:cs="Arial"/>
-          <w:highlight w:val="yellow"/>
-          <w:rtl/>
-        </w:rPr>
-        <w:t>הרשמה של משתמשים חדשים</w:t>
-      </w:r>
-      <w:r>
-        <w:rPr>
-          <w:rFonts w:cs="Arial"/>
-          <w:rtl/>
-        </w:rPr>
-        <w:t>.</w:t>
+        <w:t>: התחברות משתמשים קיימים, הרשמה של משתמשים חדשים.</w:t>
       </w:r>
     </w:p>
     <w:p>
@@ -217,7 +187,6 @@
         <w:pStyle w:val="3"/>
         <w:jc w:val="both"/>
         <w:rPr>
-          <w:rFonts w:hint="cs"/>
           <w:rtl/>
         </w:rPr>
       </w:pPr>
@@ -371,7 +340,6 @@
       <w:pPr>
         <w:jc w:val="both"/>
         <w:rPr>
-          <w:rFonts w:hint="cs"/>
           <w:rtl/>
         </w:rPr>
       </w:pPr>
@@ -413,7 +381,6 @@
           <w:color w:val="1F2328"/>
           <w:sz w:val="24"/>
           <w:szCs w:val="24"/>
-          <w:highlight w:val="yellow"/>
         </w:rPr>
       </w:pPr>
       <w:r>
@@ -424,7 +391,6 @@
           <w:color w:val="1F2328"/>
           <w:sz w:val="24"/>
           <w:szCs w:val="24"/>
-          <w:highlight w:val="yellow"/>
         </w:rPr>
         <w:t>Reactive Forms</w:t>
       </w:r>
@@ -434,7 +400,6 @@
           <w:color w:val="1F2328"/>
           <w:sz w:val="24"/>
           <w:szCs w:val="24"/>
-          <w:highlight w:val="yellow"/>
         </w:rPr>
         <w:t xml:space="preserve">: </w:t>
       </w:r>
@@ -444,7 +409,6 @@
           <w:color w:val="1F2328"/>
           <w:sz w:val="24"/>
           <w:szCs w:val="24"/>
-          <w:highlight w:val="yellow"/>
           <w:rtl/>
         </w:rPr>
         <w:t>לניהול טפסים בצורה דינאמית ונוחה</w:t>
@@ -455,7 +419,6 @@
           <w:color w:val="1F2328"/>
           <w:sz w:val="24"/>
           <w:szCs w:val="24"/>
-          <w:highlight w:val="yellow"/>
         </w:rPr>
         <w:t>.</w:t>
       </w:r>
@@ -474,7 +437,6 @@
           <w:color w:val="1F2328"/>
           <w:sz w:val="24"/>
           <w:szCs w:val="24"/>
-          <w:highlight w:val="yellow"/>
         </w:rPr>
       </w:pPr>
       <w:r>
@@ -485,7 +447,6 @@
           <w:color w:val="1F2328"/>
           <w:sz w:val="24"/>
           <w:szCs w:val="24"/>
-          <w:highlight w:val="yellow"/>
         </w:rPr>
         <w:t>Angular Services</w:t>
       </w:r>
@@ -495,7 +456,6 @@
           <w:color w:val="1F2328"/>
           <w:sz w:val="24"/>
           <w:szCs w:val="24"/>
-          <w:highlight w:val="yellow"/>
         </w:rPr>
         <w:t xml:space="preserve">: </w:t>
       </w:r>
@@ -505,31 +465,16 @@
           <w:color w:val="1F2328"/>
           <w:sz w:val="24"/>
           <w:szCs w:val="24"/>
-          <w:highlight w:val="yellow"/>
-          <w:rtl/>
-        </w:rPr>
-        <w:t xml:space="preserve">לניהול לוגיקה עסקית ושיתוף נתונים בין </w:t>
-      </w:r>
-      <w:proofErr w:type="spellStart"/>
+          <w:rtl/>
+        </w:rPr>
+        <w:t>לניהול לוגיקה עסקית ושיתוף נתונים בין קומפוננטות</w:t>
+      </w:r>
       <w:r>
         <w:rPr>
           <w:rFonts w:ascii="Segoe UI" w:eastAsia="Times New Roman" w:hAnsi="Segoe UI" w:cs="Segoe UI"/>
           <w:color w:val="1F2328"/>
           <w:sz w:val="24"/>
           <w:szCs w:val="24"/>
-          <w:highlight w:val="yellow"/>
-          <w:rtl/>
-        </w:rPr>
-        <w:t>קומפוננטות</w:t>
-      </w:r>
-      <w:proofErr w:type="spellEnd"/>
-      <w:r>
-        <w:rPr>
-          <w:rFonts w:ascii="Segoe UI" w:eastAsia="Times New Roman" w:hAnsi="Segoe UI" w:cs="Segoe UI"/>
-          <w:color w:val="1F2328"/>
-          <w:sz w:val="24"/>
-          <w:szCs w:val="24"/>
-          <w:highlight w:val="yellow"/>
         </w:rPr>
         <w:t>.</w:t>
       </w:r>
@@ -548,7 +493,6 @@
           <w:color w:val="1F2328"/>
           <w:sz w:val="24"/>
           <w:szCs w:val="24"/>
-          <w:highlight w:val="yellow"/>
         </w:rPr>
       </w:pPr>
       <w:r>
@@ -559,7 +503,6 @@
           <w:color w:val="1F2328"/>
           <w:sz w:val="24"/>
           <w:szCs w:val="24"/>
-          <w:highlight w:val="yellow"/>
         </w:rPr>
         <w:t>HTTP Client</w:t>
       </w:r>
@@ -569,7 +512,6 @@
           <w:color w:val="1F2328"/>
           <w:sz w:val="24"/>
           <w:szCs w:val="24"/>
-          <w:highlight w:val="yellow"/>
         </w:rPr>
         <w:t xml:space="preserve">: </w:t>
       </w:r>
@@ -579,7 +521,6 @@
           <w:color w:val="1F2328"/>
           <w:sz w:val="24"/>
           <w:szCs w:val="24"/>
-          <w:highlight w:val="yellow"/>
           <w:rtl/>
         </w:rPr>
         <w:t>לתקשורת עם צד השרת</w:t>
@@ -590,7 +531,6 @@
           <w:color w:val="1F2328"/>
           <w:sz w:val="24"/>
           <w:szCs w:val="24"/>
-          <w:highlight w:val="yellow"/>
         </w:rPr>
         <w:t>.</w:t>
       </w:r>
@@ -695,20 +635,8 @@
           <w:szCs w:val="24"/>
           <w:rtl/>
         </w:rPr>
-        <w:t xml:space="preserve">לשיתוף נתונים ואירועים בין </w:t>
-      </w:r>
-      <w:proofErr w:type="spellStart"/>
-      <w:r>
-        <w:rPr>
-          <w:rFonts w:ascii="Segoe UI" w:eastAsia="Times New Roman" w:hAnsi="Segoe UI" w:cs="Segoe UI"/>
-          <w:color w:val="1F2328"/>
-          <w:sz w:val="24"/>
-          <w:szCs w:val="24"/>
-          <w:rtl/>
-        </w:rPr>
-        <w:t>קומפוננטות</w:t>
-      </w:r>
-      <w:proofErr w:type="spellEnd"/>
+        <w:t>לשיתוף נתונים ואירועים בין קומפוננטות</w:t>
+      </w:r>
       <w:r>
         <w:rPr>
           <w:rFonts w:ascii="Segoe UI" w:eastAsia="Times New Roman" w:hAnsi="Segoe UI" w:cs="Segoe UI"/>
@@ -733,7 +661,6 @@
           <w:color w:val="1F2328"/>
           <w:sz w:val="24"/>
           <w:szCs w:val="24"/>
-          <w:highlight w:val="yellow"/>
         </w:rPr>
       </w:pPr>
       <w:r>
@@ -744,7 +671,6 @@
           <w:color w:val="1F2328"/>
           <w:sz w:val="24"/>
           <w:szCs w:val="24"/>
-          <w:highlight w:val="yellow"/>
         </w:rPr>
         <w:t>Angular Material</w:t>
       </w:r>
@@ -754,7 +680,6 @@
           <w:color w:val="1F2328"/>
           <w:sz w:val="24"/>
           <w:szCs w:val="24"/>
-          <w:highlight w:val="yellow"/>
         </w:rPr>
         <w:t xml:space="preserve">: </w:t>
       </w:r>
@@ -764,7 +689,6 @@
           <w:color w:val="1F2328"/>
           <w:sz w:val="24"/>
           <w:szCs w:val="24"/>
-          <w:highlight w:val="yellow"/>
           <w:rtl/>
         </w:rPr>
         <w:t>לשימוש ברכיבים מוכנים לעיצוב ממשק המשתמש</w:t>
@@ -775,7 +699,6 @@
           <w:color w:val="1F2328"/>
           <w:sz w:val="24"/>
           <w:szCs w:val="24"/>
-          <w:highlight w:val="yellow"/>
         </w:rPr>
         <w:t>.</w:t>
       </w:r>
@@ -936,20 +859,8 @@
           <w:szCs w:val="24"/>
           <w:rtl/>
         </w:rPr>
-        <w:t xml:space="preserve">להעברת נתונים ואירועים בין </w:t>
-      </w:r>
-      <w:proofErr w:type="spellStart"/>
-      <w:r>
-        <w:rPr>
-          <w:rFonts w:ascii="Segoe UI" w:eastAsia="Times New Roman" w:hAnsi="Segoe UI" w:cs="Segoe UI"/>
-          <w:color w:val="1F2328"/>
-          <w:sz w:val="24"/>
-          <w:szCs w:val="24"/>
-          <w:rtl/>
-        </w:rPr>
-        <w:t>קומפוננטות</w:t>
-      </w:r>
-      <w:proofErr w:type="spellEnd"/>
+        <w:t>להעברת נתונים ואירועים בין קומפוננטות</w:t>
+      </w:r>
       <w:r>
         <w:rPr>
           <w:rFonts w:ascii="Segoe UI" w:eastAsia="Times New Roman" w:hAnsi="Segoe UI" w:cs="Segoe UI"/>
@@ -1158,7 +1069,6 @@
         <w:rPr>
           <w:rFonts w:ascii="Segoe UI" w:hAnsi="Segoe UI" w:cs="Segoe UI"/>
           <w:color w:val="1F2328"/>
-          <w:highlight w:val="yellow"/>
         </w:rPr>
       </w:pPr>
       <w:r>
@@ -1167,7 +1077,6 @@
           <w:b/>
           <w:bCs/>
           <w:color w:val="1F2328"/>
-          <w:highlight w:val="yellow"/>
         </w:rPr>
         <w:t>POST</w:t>
       </w:r>
@@ -1175,7 +1084,6 @@
         <w:rPr>
           <w:rStyle w:val="HTMLCode"/>
           <w:color w:val="1F2328"/>
-          <w:highlight w:val="yellow"/>
         </w:rPr>
         <w:t xml:space="preserve"> </w:t>
       </w:r>
@@ -1183,7 +1091,6 @@
         <w:rPr>
           <w:rStyle w:val="HTMLCode"/>
           <w:color w:val="1F2328"/>
-          <w:highlight w:val="yellow"/>
           <w:u w:val="single"/>
         </w:rPr>
         <w:t>http://localhost:3000/api/auth/register</w:t>
@@ -1192,7 +1099,6 @@
         <w:rPr>
           <w:rFonts w:ascii="Segoe UI" w:hAnsi="Segoe UI" w:cs="Segoe UI"/>
           <w:color w:val="1F2328"/>
-          <w:highlight w:val="yellow"/>
         </w:rPr>
         <w:t xml:space="preserve"> - </w:t>
       </w:r>
@@ -1200,7 +1106,6 @@
         <w:rPr>
           <w:rFonts w:ascii="Segoe UI" w:hAnsi="Segoe UI" w:cs="Segoe UI"/>
           <w:color w:val="1F2328"/>
-          <w:highlight w:val="yellow"/>
           <w:rtl/>
         </w:rPr>
         <w:t>הרשמת משתמש חדש</w:t>
@@ -1219,7 +1124,6 @@
         <w:rPr>
           <w:rFonts w:ascii="Segoe UI" w:hAnsi="Segoe UI" w:cs="Segoe UI"/>
           <w:color w:val="1F2328"/>
-          <w:highlight w:val="yellow"/>
         </w:rPr>
       </w:pPr>
       <w:r>
@@ -1227,7 +1131,6 @@
           <w:rStyle w:val="a3"/>
           <w:rFonts w:ascii="Segoe UI" w:hAnsi="Segoe UI" w:cs="Segoe UI"/>
           <w:color w:val="1F2328"/>
-          <w:highlight w:val="yellow"/>
           <w:rtl/>
         </w:rPr>
         <w:t>תיאור</w:t>
@@ -1236,7 +1139,6 @@
         <w:rPr>
           <w:rFonts w:ascii="Segoe UI" w:hAnsi="Segoe UI" w:cs="Segoe UI"/>
           <w:color w:val="1F2328"/>
-          <w:highlight w:val="yellow"/>
         </w:rPr>
         <w:t xml:space="preserve">: </w:t>
       </w:r>
@@ -1244,7 +1146,6 @@
         <w:rPr>
           <w:rFonts w:ascii="Segoe UI" w:hAnsi="Segoe UI" w:cs="Segoe UI"/>
           <w:color w:val="1F2328"/>
-          <w:highlight w:val="yellow"/>
           <w:rtl/>
         </w:rPr>
         <w:t>משמש לרישום משתמש חדש במערכת</w:t>
@@ -1253,7 +1154,6 @@
         <w:rPr>
           <w:rFonts w:ascii="Segoe UI" w:hAnsi="Segoe UI" w:cs="Segoe UI"/>
           <w:color w:val="1F2328"/>
-          <w:highlight w:val="yellow"/>
         </w:rPr>
         <w:t>.</w:t>
       </w:r>
@@ -1271,7 +1171,6 @@
         <w:rPr>
           <w:rFonts w:ascii="Segoe UI" w:hAnsi="Segoe UI" w:cs="Segoe UI"/>
           <w:color w:val="1F2328"/>
-          <w:highlight w:val="yellow"/>
         </w:rPr>
       </w:pPr>
       <w:r>
@@ -1279,7 +1178,6 @@
           <w:rStyle w:val="a3"/>
           <w:rFonts w:ascii="Segoe UI" w:hAnsi="Segoe UI" w:cs="Segoe UI"/>
           <w:color w:val="1F2328"/>
-          <w:highlight w:val="yellow"/>
           <w:rtl/>
         </w:rPr>
         <w:t>הרשאות</w:t>
@@ -1288,7 +1186,6 @@
         <w:rPr>
           <w:rFonts w:ascii="Segoe UI" w:hAnsi="Segoe UI" w:cs="Segoe UI"/>
           <w:color w:val="1F2328"/>
-          <w:highlight w:val="yellow"/>
         </w:rPr>
         <w:t xml:space="preserve">: </w:t>
       </w:r>
@@ -1296,7 +1193,6 @@
         <w:rPr>
           <w:rFonts w:ascii="Segoe UI" w:hAnsi="Segoe UI" w:cs="Segoe UI"/>
           <w:color w:val="1F2328"/>
-          <w:highlight w:val="yellow"/>
           <w:rtl/>
         </w:rPr>
         <w:t>פתוח לכל המשתמשים</w:t>
@@ -1305,7 +1201,6 @@
         <w:rPr>
           <w:rFonts w:ascii="Segoe UI" w:hAnsi="Segoe UI" w:cs="Segoe UI"/>
           <w:color w:val="1F2328"/>
-          <w:highlight w:val="yellow"/>
         </w:rPr>
         <w:t xml:space="preserve"> (</w:t>
       </w:r>
@@ -1313,7 +1208,6 @@
         <w:rPr>
           <w:rFonts w:ascii="Segoe UI" w:hAnsi="Segoe UI" w:cs="Segoe UI"/>
           <w:color w:val="1F2328"/>
-          <w:highlight w:val="yellow"/>
           <w:rtl/>
         </w:rPr>
         <w:t>אין צורך ב</w:t>
@@ -1322,7 +1216,6 @@
         <w:rPr>
           <w:rFonts w:ascii="Segoe UI" w:hAnsi="Segoe UI" w:cs="Segoe UI"/>
           <w:color w:val="1F2328"/>
-          <w:highlight w:val="yellow"/>
         </w:rPr>
         <w:t>-Token).</w:t>
       </w:r>
@@ -1339,7 +1232,6 @@
         <w:rPr>
           <w:rFonts w:ascii="Segoe UI" w:hAnsi="Segoe UI" w:cs="Segoe UI"/>
           <w:color w:val="1F2328"/>
-          <w:highlight w:val="yellow"/>
         </w:rPr>
       </w:pPr>
       <w:r>
@@ -1347,7 +1239,6 @@
           <w:rStyle w:val="a3"/>
           <w:rFonts w:ascii="Segoe UI" w:hAnsi="Segoe UI" w:cs="Segoe UI"/>
           <w:color w:val="1F2328"/>
-          <w:highlight w:val="yellow"/>
           <w:rtl/>
         </w:rPr>
         <w:t>פרמטרים</w:t>
@@ -1356,7 +1247,6 @@
         <w:rPr>
           <w:rFonts w:ascii="Segoe UI" w:hAnsi="Segoe UI" w:cs="Segoe UI"/>
           <w:color w:val="1F2328"/>
-          <w:highlight w:val="yellow"/>
         </w:rPr>
         <w:t>:</w:t>
       </w:r>
@@ -1374,7 +1264,6 @@
         <w:rPr>
           <w:rFonts w:ascii="Segoe UI" w:hAnsi="Segoe UI" w:cs="Segoe UI"/>
           <w:color w:val="1F2328"/>
-          <w:highlight w:val="yellow"/>
         </w:rPr>
       </w:pPr>
       <w:r>
@@ -1382,7 +1271,6 @@
           <w:rStyle w:val="HTMLCode"/>
           <w:rFonts w:eastAsiaTheme="minorHAnsi"/>
           <w:color w:val="1F2328"/>
-          <w:highlight w:val="yellow"/>
         </w:rPr>
         <w:t>name</w:t>
       </w:r>
@@ -1390,7 +1278,6 @@
         <w:rPr>
           <w:rFonts w:ascii="Segoe UI" w:hAnsi="Segoe UI" w:cs="Segoe UI"/>
           <w:color w:val="1F2328"/>
-          <w:highlight w:val="yellow"/>
         </w:rPr>
         <w:t xml:space="preserve"> (String): </w:t>
       </w:r>
@@ -1398,7 +1285,6 @@
         <w:rPr>
           <w:rFonts w:ascii="Segoe UI" w:hAnsi="Segoe UI" w:cs="Segoe UI"/>
           <w:color w:val="1F2328"/>
-          <w:highlight w:val="yellow"/>
           <w:rtl/>
         </w:rPr>
         <w:t>שם המשתמש</w:t>
@@ -1407,7 +1293,6 @@
         <w:rPr>
           <w:rFonts w:ascii="Segoe UI" w:hAnsi="Segoe UI" w:cs="Segoe UI"/>
           <w:color w:val="1F2328"/>
-          <w:highlight w:val="yellow"/>
         </w:rPr>
         <w:t>.</w:t>
       </w:r>
@@ -1425,7 +1310,6 @@
         <w:rPr>
           <w:rFonts w:ascii="Segoe UI" w:hAnsi="Segoe UI" w:cs="Segoe UI"/>
           <w:color w:val="1F2328"/>
-          <w:highlight w:val="yellow"/>
         </w:rPr>
       </w:pPr>
       <w:r>
@@ -1433,7 +1317,6 @@
           <w:rStyle w:val="HTMLCode"/>
           <w:rFonts w:eastAsiaTheme="minorHAnsi"/>
           <w:color w:val="1F2328"/>
-          <w:highlight w:val="yellow"/>
         </w:rPr>
         <w:t>email</w:t>
       </w:r>
@@ -1441,7 +1324,6 @@
         <w:rPr>
           <w:rFonts w:ascii="Segoe UI" w:hAnsi="Segoe UI" w:cs="Segoe UI"/>
           <w:color w:val="1F2328"/>
-          <w:highlight w:val="yellow"/>
         </w:rPr>
         <w:t xml:space="preserve"> (String): </w:t>
       </w:r>
@@ -1449,7 +1331,6 @@
         <w:rPr>
           <w:rFonts w:ascii="Segoe UI" w:hAnsi="Segoe UI" w:cs="Segoe UI"/>
           <w:color w:val="1F2328"/>
-          <w:highlight w:val="yellow"/>
           <w:rtl/>
         </w:rPr>
         <w:t>כתובת דוא"ל של המשתמש</w:t>
@@ -1458,7 +1339,6 @@
         <w:rPr>
           <w:rFonts w:ascii="Segoe UI" w:hAnsi="Segoe UI" w:cs="Segoe UI"/>
           <w:color w:val="1F2328"/>
-          <w:highlight w:val="yellow"/>
         </w:rPr>
         <w:t>.</w:t>
       </w:r>
@@ -1476,7 +1356,6 @@
         <w:rPr>
           <w:rFonts w:ascii="Segoe UI" w:hAnsi="Segoe UI" w:cs="Segoe UI"/>
           <w:color w:val="1F2328"/>
-          <w:highlight w:val="yellow"/>
         </w:rPr>
       </w:pPr>
       <w:r>
@@ -1484,7 +1363,6 @@
           <w:rStyle w:val="HTMLCode"/>
           <w:rFonts w:eastAsiaTheme="minorHAnsi"/>
           <w:color w:val="1F2328"/>
-          <w:highlight w:val="yellow"/>
         </w:rPr>
         <w:t>password</w:t>
       </w:r>
@@ -1492,7 +1370,6 @@
         <w:rPr>
           <w:rFonts w:ascii="Segoe UI" w:hAnsi="Segoe UI" w:cs="Segoe UI"/>
           <w:color w:val="1F2328"/>
-          <w:highlight w:val="yellow"/>
         </w:rPr>
         <w:t xml:space="preserve"> (String): </w:t>
       </w:r>
@@ -1500,7 +1377,6 @@
         <w:rPr>
           <w:rFonts w:ascii="Segoe UI" w:hAnsi="Segoe UI" w:cs="Segoe UI"/>
           <w:color w:val="1F2328"/>
-          <w:highlight w:val="yellow"/>
           <w:rtl/>
         </w:rPr>
         <w:t>סיסמה של המשתמש</w:t>
@@ -1509,7 +1385,6 @@
         <w:rPr>
           <w:rFonts w:ascii="Segoe UI" w:hAnsi="Segoe UI" w:cs="Segoe UI"/>
           <w:color w:val="1F2328"/>
-          <w:highlight w:val="yellow"/>
         </w:rPr>
         <w:t>.</w:t>
       </w:r>
@@ -1527,7 +1402,6 @@
         <w:rPr>
           <w:rFonts w:ascii="Segoe UI" w:hAnsi="Segoe UI" w:cs="Segoe UI"/>
           <w:color w:val="1F2328"/>
-          <w:highlight w:val="yellow"/>
         </w:rPr>
       </w:pPr>
       <w:r>
@@ -1535,7 +1409,6 @@
           <w:rStyle w:val="HTMLCode"/>
           <w:rFonts w:eastAsiaTheme="minorHAnsi"/>
           <w:color w:val="1F2328"/>
-          <w:highlight w:val="yellow"/>
         </w:rPr>
         <w:t>role</w:t>
       </w:r>
@@ -1543,7 +1416,6 @@
         <w:rPr>
           <w:rFonts w:ascii="Segoe UI" w:hAnsi="Segoe UI" w:cs="Segoe UI"/>
           <w:color w:val="1F2328"/>
-          <w:highlight w:val="yellow"/>
         </w:rPr>
         <w:t xml:space="preserve"> (String): </w:t>
       </w:r>
@@ -1551,7 +1423,6 @@
         <w:rPr>
           <w:rFonts w:ascii="Segoe UI" w:hAnsi="Segoe UI" w:cs="Segoe UI"/>
           <w:color w:val="1F2328"/>
-          <w:highlight w:val="yellow"/>
           <w:rtl/>
         </w:rPr>
         <w:t>תפקיד המשתמש</w:t>
@@ -1560,7 +1431,6 @@
         <w:rPr>
           <w:rFonts w:ascii="Segoe UI" w:hAnsi="Segoe UI" w:cs="Segoe UI"/>
           <w:color w:val="1F2328"/>
-          <w:highlight w:val="yellow"/>
         </w:rPr>
         <w:t xml:space="preserve"> (student, teacher, admin).</w:t>
       </w:r>
@@ -1577,7 +1447,6 @@
         <w:rPr>
           <w:rFonts w:ascii="Segoe UI" w:hAnsi="Segoe UI" w:cs="Segoe UI"/>
           <w:color w:val="1F2328"/>
-          <w:highlight w:val="yellow"/>
         </w:rPr>
       </w:pPr>
       <w:r>
@@ -1585,7 +1454,6 @@
           <w:rStyle w:val="a3"/>
           <w:rFonts w:ascii="Segoe UI" w:hAnsi="Segoe UI" w:cs="Segoe UI"/>
           <w:color w:val="1F2328"/>
-          <w:highlight w:val="yellow"/>
           <w:rtl/>
         </w:rPr>
         <w:t>דוגמה לאובייקט</w:t>
@@ -1595,7 +1463,6 @@
           <w:rStyle w:val="a3"/>
           <w:rFonts w:ascii="Segoe UI" w:hAnsi="Segoe UI" w:cs="Segoe UI"/>
           <w:color w:val="1F2328"/>
-          <w:highlight w:val="yellow"/>
         </w:rPr>
         <w:t xml:space="preserve"> JSON</w:t>
       </w:r>
@@ -1603,7 +1470,6 @@
         <w:rPr>
           <w:rFonts w:ascii="Segoe UI" w:hAnsi="Segoe UI" w:cs="Segoe UI"/>
           <w:color w:val="1F2328"/>
-          <w:highlight w:val="yellow"/>
         </w:rPr>
         <w:t>:</w:t>
       </w:r>
@@ -1616,13 +1482,11 @@
         <w:jc w:val="both"/>
         <w:rPr>
           <w:color w:val="1F2328"/>
-          <w:highlight w:val="yellow"/>
-        </w:rPr>
-      </w:pPr>
-      <w:r>
-        <w:rPr>
-          <w:color w:val="1F2328"/>
-          <w:highlight w:val="yellow"/>
+        </w:rPr>
+      </w:pPr>
+      <w:r>
+        <w:rPr>
+          <w:color w:val="1F2328"/>
         </w:rPr>
         <w:t>{</w:t>
       </w:r>
@@ -1635,32 +1499,23 @@
         <w:jc w:val="both"/>
         <w:rPr>
           <w:color w:val="1F2328"/>
-          <w:highlight w:val="yellow"/>
-        </w:rPr>
-      </w:pPr>
-      <w:r>
-        <w:rPr>
-          <w:highlight w:val="yellow"/>
-        </w:rPr>
+        </w:rPr>
+      </w:pPr>
+      <w:r>
         <w:t>"name"</w:t>
       </w:r>
       <w:r>
         <w:rPr>
           <w:color w:val="1F2328"/>
-          <w:highlight w:val="yellow"/>
         </w:rPr>
         <w:t xml:space="preserve">: </w:t>
       </w:r>
       <w:r>
-        <w:rPr>
-          <w:highlight w:val="yellow"/>
-        </w:rPr>
         <w:t>"John Doe"</w:t>
       </w:r>
       <w:r>
         <w:rPr>
           <w:color w:val="1F2328"/>
-          <w:highlight w:val="yellow"/>
         </w:rPr>
         <w:t>,</w:t>
       </w:r>
@@ -1673,32 +1528,23 @@
         <w:jc w:val="both"/>
         <w:rPr>
           <w:color w:val="1F2328"/>
-          <w:highlight w:val="yellow"/>
-        </w:rPr>
-      </w:pPr>
-      <w:r>
-        <w:rPr>
-          <w:highlight w:val="yellow"/>
-        </w:rPr>
+        </w:rPr>
+      </w:pPr>
+      <w:r>
         <w:t>"email"</w:t>
       </w:r>
       <w:r>
         <w:rPr>
           <w:color w:val="1F2328"/>
-          <w:highlight w:val="yellow"/>
         </w:rPr>
         <w:t xml:space="preserve">: </w:t>
       </w:r>
       <w:r>
-        <w:rPr>
-          <w:highlight w:val="yellow"/>
-        </w:rPr>
         <w:t>"john@example.com"</w:t>
       </w:r>
       <w:r>
         <w:rPr>
           <w:color w:val="1F2328"/>
-          <w:highlight w:val="yellow"/>
         </w:rPr>
         <w:t>,</w:t>
       </w:r>
@@ -1711,32 +1557,23 @@
         <w:jc w:val="both"/>
         <w:rPr>
           <w:color w:val="1F2328"/>
-          <w:highlight w:val="yellow"/>
-        </w:rPr>
-      </w:pPr>
-      <w:r>
-        <w:rPr>
-          <w:highlight w:val="yellow"/>
-        </w:rPr>
+        </w:rPr>
+      </w:pPr>
+      <w:r>
         <w:t>"password"</w:t>
       </w:r>
       <w:r>
         <w:rPr>
           <w:color w:val="1F2328"/>
-          <w:highlight w:val="yellow"/>
         </w:rPr>
         <w:t xml:space="preserve">: </w:t>
       </w:r>
       <w:r>
-        <w:rPr>
-          <w:highlight w:val="yellow"/>
-        </w:rPr>
         <w:t>"password123"</w:t>
       </w:r>
       <w:r>
         <w:rPr>
           <w:color w:val="1F2328"/>
-          <w:highlight w:val="yellow"/>
         </w:rPr>
         <w:t>,</w:t>
       </w:r>
@@ -1749,26 +1586,18 @@
         <w:jc w:val="both"/>
         <w:rPr>
           <w:color w:val="1F2328"/>
-          <w:highlight w:val="yellow"/>
-        </w:rPr>
-      </w:pPr>
-      <w:r>
-        <w:rPr>
-          <w:highlight w:val="yellow"/>
-        </w:rPr>
+        </w:rPr>
+      </w:pPr>
+      <w:r>
         <w:t>"role"</w:t>
       </w:r>
       <w:r>
         <w:rPr>
           <w:color w:val="1F2328"/>
-          <w:highlight w:val="yellow"/>
         </w:rPr>
         <w:t xml:space="preserve">: </w:t>
       </w:r>
       <w:r>
-        <w:rPr>
-          <w:highlight w:val="yellow"/>
-        </w:rPr>
         <w:t>"student"</w:t>
       </w:r>
     </w:p>
@@ -1780,13 +1609,11 @@
         <w:jc w:val="both"/>
         <w:rPr>
           <w:color w:val="1F2328"/>
-          <w:highlight w:val="yellow"/>
-        </w:rPr>
-      </w:pPr>
-      <w:r>
-        <w:rPr>
-          <w:color w:val="1F2328"/>
-          <w:highlight w:val="yellow"/>
+        </w:rPr>
+      </w:pPr>
+      <w:r>
+        <w:rPr>
+          <w:color w:val="1F2328"/>
         </w:rPr>
         <w:t>}</w:t>
       </w:r>
@@ -1804,14 +1631,12 @@
         <w:rPr>
           <w:rFonts w:ascii="Segoe UI" w:hAnsi="Segoe UI" w:cs="Segoe UI"/>
           <w:color w:val="1F2328"/>
-          <w:highlight w:val="yellow"/>
-        </w:rPr>
-      </w:pPr>
-      <w:r>
-        <w:rPr>
-          <w:rStyle w:val="HTMLCode"/>
-          <w:color w:val="1F2328"/>
-          <w:highlight w:val="yellow"/>
+        </w:rPr>
+      </w:pPr>
+      <w:r>
+        <w:rPr>
+          <w:rStyle w:val="HTMLCode"/>
+          <w:color w:val="1F2328"/>
         </w:rPr>
         <w:t xml:space="preserve">POST </w:t>
       </w:r>
@@ -1819,7 +1644,6 @@
         <w:rPr>
           <w:rStyle w:val="HTMLCode"/>
           <w:color w:val="1F2328"/>
-          <w:highlight w:val="yellow"/>
           <w:u w:val="single"/>
         </w:rPr>
         <w:t>http://localhost:3000/api/auth/login</w:t>
@@ -1828,7 +1652,6 @@
         <w:rPr>
           <w:rFonts w:ascii="Segoe UI" w:hAnsi="Segoe UI" w:cs="Segoe UI"/>
           <w:color w:val="1F2328"/>
-          <w:highlight w:val="yellow"/>
         </w:rPr>
         <w:t xml:space="preserve"> - </w:t>
       </w:r>
@@ -1836,7 +1659,6 @@
         <w:rPr>
           <w:rFonts w:ascii="Segoe UI" w:hAnsi="Segoe UI" w:cs="Segoe UI"/>
           <w:color w:val="1F2328"/>
-          <w:highlight w:val="yellow"/>
           <w:rtl/>
         </w:rPr>
         <w:t>התחברות משתמש קיים</w:t>
@@ -1855,7 +1677,6 @@
         <w:rPr>
           <w:rFonts w:ascii="Segoe UI" w:hAnsi="Segoe UI" w:cs="Segoe UI"/>
           <w:color w:val="1F2328"/>
-          <w:highlight w:val="yellow"/>
         </w:rPr>
       </w:pPr>
       <w:r>
@@ -1863,7 +1684,6 @@
           <w:rStyle w:val="a3"/>
           <w:rFonts w:ascii="Segoe UI" w:hAnsi="Segoe UI" w:cs="Segoe UI"/>
           <w:color w:val="1F2328"/>
-          <w:highlight w:val="yellow"/>
           <w:rtl/>
         </w:rPr>
         <w:t>תיאור</w:t>
@@ -1872,7 +1692,6 @@
         <w:rPr>
           <w:rFonts w:ascii="Segoe UI" w:hAnsi="Segoe UI" w:cs="Segoe UI"/>
           <w:color w:val="1F2328"/>
-          <w:highlight w:val="yellow"/>
         </w:rPr>
         <w:t xml:space="preserve">: </w:t>
       </w:r>
@@ -1880,7 +1699,6 @@
         <w:rPr>
           <w:rFonts w:ascii="Segoe UI" w:hAnsi="Segoe UI" w:cs="Segoe UI"/>
           <w:color w:val="1F2328"/>
-          <w:highlight w:val="yellow"/>
           <w:rtl/>
         </w:rPr>
         <w:t>משמש להתחברות משתמש קיים וקבלת</w:t>
@@ -1889,7 +1707,6 @@
         <w:rPr>
           <w:rFonts w:ascii="Segoe UI" w:hAnsi="Segoe UI" w:cs="Segoe UI"/>
           <w:color w:val="1F2328"/>
-          <w:highlight w:val="yellow"/>
         </w:rPr>
         <w:t xml:space="preserve"> Token.</w:t>
       </w:r>
@@ -1907,7 +1724,6 @@
         <w:rPr>
           <w:rFonts w:ascii="Segoe UI" w:hAnsi="Segoe UI" w:cs="Segoe UI"/>
           <w:color w:val="1F2328"/>
-          <w:highlight w:val="yellow"/>
         </w:rPr>
       </w:pPr>
       <w:r>
@@ -1915,7 +1731,6 @@
           <w:rStyle w:val="a3"/>
           <w:rFonts w:ascii="Segoe UI" w:hAnsi="Segoe UI" w:cs="Segoe UI"/>
           <w:color w:val="1F2328"/>
-          <w:highlight w:val="yellow"/>
           <w:rtl/>
         </w:rPr>
         <w:t>הרשאות</w:t>
@@ -1924,7 +1739,6 @@
         <w:rPr>
           <w:rFonts w:ascii="Segoe UI" w:hAnsi="Segoe UI" w:cs="Segoe UI"/>
           <w:color w:val="1F2328"/>
-          <w:highlight w:val="yellow"/>
         </w:rPr>
         <w:t xml:space="preserve">: </w:t>
       </w:r>
@@ -1932,7 +1746,6 @@
         <w:rPr>
           <w:rFonts w:ascii="Segoe UI" w:hAnsi="Segoe UI" w:cs="Segoe UI"/>
           <w:color w:val="1F2328"/>
-          <w:highlight w:val="yellow"/>
           <w:rtl/>
         </w:rPr>
         <w:t>פתוח לכל המשתמשים</w:t>
@@ -1941,7 +1754,6 @@
         <w:rPr>
           <w:rFonts w:ascii="Segoe UI" w:hAnsi="Segoe UI" w:cs="Segoe UI"/>
           <w:color w:val="1F2328"/>
-          <w:highlight w:val="yellow"/>
         </w:rPr>
         <w:t xml:space="preserve"> (</w:t>
       </w:r>
@@ -1949,7 +1761,6 @@
         <w:rPr>
           <w:rFonts w:ascii="Segoe UI" w:hAnsi="Segoe UI" w:cs="Segoe UI"/>
           <w:color w:val="1F2328"/>
-          <w:highlight w:val="yellow"/>
           <w:rtl/>
         </w:rPr>
         <w:t>אין צורך ב</w:t>
@@ -1958,7 +1769,6 @@
         <w:rPr>
           <w:rFonts w:ascii="Segoe UI" w:hAnsi="Segoe UI" w:cs="Segoe UI"/>
           <w:color w:val="1F2328"/>
-          <w:highlight w:val="yellow"/>
         </w:rPr>
         <w:t>-Token).</w:t>
       </w:r>
@@ -1975,7 +1785,6 @@
         <w:rPr>
           <w:rFonts w:ascii="Segoe UI" w:hAnsi="Segoe UI" w:cs="Segoe UI"/>
           <w:color w:val="1F2328"/>
-          <w:highlight w:val="yellow"/>
         </w:rPr>
       </w:pPr>
       <w:r>
@@ -1983,7 +1792,6 @@
           <w:rStyle w:val="a3"/>
           <w:rFonts w:ascii="Segoe UI" w:hAnsi="Segoe UI" w:cs="Segoe UI"/>
           <w:color w:val="1F2328"/>
-          <w:highlight w:val="yellow"/>
           <w:rtl/>
         </w:rPr>
         <w:t>פרמטרים</w:t>
@@ -1992,7 +1800,6 @@
         <w:rPr>
           <w:rFonts w:ascii="Segoe UI" w:hAnsi="Segoe UI" w:cs="Segoe UI"/>
           <w:color w:val="1F2328"/>
-          <w:highlight w:val="yellow"/>
         </w:rPr>
         <w:t>:</w:t>
       </w:r>
@@ -2010,7 +1817,6 @@
         <w:rPr>
           <w:rFonts w:ascii="Segoe UI" w:hAnsi="Segoe UI" w:cs="Segoe UI"/>
           <w:color w:val="1F2328"/>
-          <w:highlight w:val="yellow"/>
         </w:rPr>
       </w:pPr>
       <w:r>
@@ -2018,7 +1824,6 @@
           <w:rStyle w:val="HTMLCode"/>
           <w:rFonts w:eastAsiaTheme="minorHAnsi"/>
           <w:color w:val="1F2328"/>
-          <w:highlight w:val="yellow"/>
         </w:rPr>
         <w:t>email</w:t>
       </w:r>
@@ -2026,7 +1831,6 @@
         <w:rPr>
           <w:rFonts w:ascii="Segoe UI" w:hAnsi="Segoe UI" w:cs="Segoe UI"/>
           <w:color w:val="1F2328"/>
-          <w:highlight w:val="yellow"/>
         </w:rPr>
         <w:t xml:space="preserve"> (String): </w:t>
       </w:r>
@@ -2034,7 +1838,6 @@
         <w:rPr>
           <w:rFonts w:ascii="Segoe UI" w:hAnsi="Segoe UI" w:cs="Segoe UI"/>
           <w:color w:val="1F2328"/>
-          <w:highlight w:val="yellow"/>
           <w:rtl/>
         </w:rPr>
         <w:t>כתובת דוא"ל של המשתמש</w:t>
@@ -2043,7 +1846,6 @@
         <w:rPr>
           <w:rFonts w:ascii="Segoe UI" w:hAnsi="Segoe UI" w:cs="Segoe UI"/>
           <w:color w:val="1F2328"/>
-          <w:highlight w:val="yellow"/>
         </w:rPr>
         <w:t>.</w:t>
       </w:r>
@@ -2061,7 +1863,6 @@
         <w:rPr>
           <w:rFonts w:ascii="Segoe UI" w:hAnsi="Segoe UI" w:cs="Segoe UI"/>
           <w:color w:val="1F2328"/>
-          <w:highlight w:val="yellow"/>
         </w:rPr>
       </w:pPr>
       <w:r>
@@ -2069,7 +1870,6 @@
           <w:rStyle w:val="HTMLCode"/>
           <w:rFonts w:eastAsiaTheme="minorHAnsi"/>
           <w:color w:val="1F2328"/>
-          <w:highlight w:val="yellow"/>
         </w:rPr>
         <w:t>password</w:t>
       </w:r>
@@ -2077,7 +1877,6 @@
         <w:rPr>
           <w:rFonts w:ascii="Segoe UI" w:hAnsi="Segoe UI" w:cs="Segoe UI"/>
           <w:color w:val="1F2328"/>
-          <w:highlight w:val="yellow"/>
         </w:rPr>
         <w:t xml:space="preserve"> (String): </w:t>
       </w:r>
@@ -2085,7 +1884,6 @@
         <w:rPr>
           <w:rFonts w:ascii="Segoe UI" w:hAnsi="Segoe UI" w:cs="Segoe UI"/>
           <w:color w:val="1F2328"/>
-          <w:highlight w:val="yellow"/>
           <w:rtl/>
         </w:rPr>
         <w:t>סיסמה של המשתמש</w:t>
@@ -2094,7 +1892,6 @@
         <w:rPr>
           <w:rFonts w:ascii="Segoe UI" w:hAnsi="Segoe UI" w:cs="Segoe UI"/>
           <w:color w:val="1F2328"/>
-          <w:highlight w:val="yellow"/>
         </w:rPr>
         <w:t>.</w:t>
       </w:r>
@@ -2111,7 +1908,6 @@
         <w:rPr>
           <w:rFonts w:ascii="Segoe UI" w:hAnsi="Segoe UI" w:cs="Segoe UI"/>
           <w:color w:val="1F2328"/>
-          <w:highlight w:val="yellow"/>
         </w:rPr>
       </w:pPr>
       <w:r>
@@ -2119,7 +1915,6 @@
           <w:rStyle w:val="a3"/>
           <w:rFonts w:ascii="Segoe UI" w:hAnsi="Segoe UI" w:cs="Segoe UI"/>
           <w:color w:val="1F2328"/>
-          <w:highlight w:val="yellow"/>
           <w:rtl/>
         </w:rPr>
         <w:t>דוגמה לאובייקט</w:t>
@@ -2129,7 +1924,6 @@
           <w:rStyle w:val="a3"/>
           <w:rFonts w:ascii="Segoe UI" w:hAnsi="Segoe UI" w:cs="Segoe UI"/>
           <w:color w:val="1F2328"/>
-          <w:highlight w:val="yellow"/>
         </w:rPr>
         <w:t xml:space="preserve"> JSON</w:t>
       </w:r>
@@ -2137,7 +1931,6 @@
         <w:rPr>
           <w:rFonts w:ascii="Segoe UI" w:hAnsi="Segoe UI" w:cs="Segoe UI"/>
           <w:color w:val="1F2328"/>
-          <w:highlight w:val="yellow"/>
         </w:rPr>
         <w:t>:</w:t>
       </w:r>
@@ -2150,13 +1943,11 @@
         <w:jc w:val="both"/>
         <w:rPr>
           <w:color w:val="1F2328"/>
-          <w:highlight w:val="yellow"/>
-        </w:rPr>
-      </w:pPr>
-      <w:r>
-        <w:rPr>
-          <w:color w:val="1F2328"/>
-          <w:highlight w:val="yellow"/>
+        </w:rPr>
+      </w:pPr>
+      <w:r>
+        <w:rPr>
+          <w:color w:val="1F2328"/>
         </w:rPr>
         <w:t>{</w:t>
       </w:r>
@@ -2169,32 +1960,23 @@
         <w:jc w:val="both"/>
         <w:rPr>
           <w:color w:val="1F2328"/>
-          <w:highlight w:val="yellow"/>
-        </w:rPr>
-      </w:pPr>
-      <w:r>
-        <w:rPr>
-          <w:highlight w:val="yellow"/>
-        </w:rPr>
+        </w:rPr>
+      </w:pPr>
+      <w:r>
         <w:t>"email"</w:t>
       </w:r>
       <w:r>
         <w:rPr>
           <w:color w:val="1F2328"/>
-          <w:highlight w:val="yellow"/>
         </w:rPr>
         <w:t xml:space="preserve">: </w:t>
       </w:r>
       <w:r>
-        <w:rPr>
-          <w:highlight w:val="yellow"/>
-        </w:rPr>
         <w:t>"john@example.com"</w:t>
       </w:r>
       <w:r>
         <w:rPr>
           <w:color w:val="1F2328"/>
-          <w:highlight w:val="yellow"/>
         </w:rPr>
         <w:t>,</w:t>
       </w:r>
@@ -2207,26 +1989,18 @@
         <w:jc w:val="both"/>
         <w:rPr>
           <w:color w:val="1F2328"/>
-          <w:highlight w:val="yellow"/>
-        </w:rPr>
-      </w:pPr>
-      <w:r>
-        <w:rPr>
-          <w:highlight w:val="yellow"/>
-        </w:rPr>
+        </w:rPr>
+      </w:pPr>
+      <w:r>
         <w:t>"password"</w:t>
       </w:r>
       <w:r>
         <w:rPr>
           <w:color w:val="1F2328"/>
-          <w:highlight w:val="yellow"/>
         </w:rPr>
         <w:t xml:space="preserve">: </w:t>
       </w:r>
       <w:r>
-        <w:rPr>
-          <w:highlight w:val="yellow"/>
-        </w:rPr>
         <w:t>"password123"</w:t>
       </w:r>
     </w:p>
@@ -2238,13 +2012,11 @@
         <w:jc w:val="both"/>
         <w:rPr>
           <w:color w:val="1F2328"/>
-          <w:highlight w:val="yellow"/>
-        </w:rPr>
-      </w:pPr>
-      <w:r>
-        <w:rPr>
-          <w:color w:val="1F2328"/>
-          <w:highlight w:val="yellow"/>
+        </w:rPr>
+      </w:pPr>
+      <w:r>
+        <w:rPr>
+          <w:color w:val="1F2328"/>
         </w:rPr>
         <w:t>}</w:t>
       </w:r>
@@ -2257,7 +2029,6 @@
         <w:jc w:val="both"/>
         <w:rPr>
           <w:color w:val="1F2328"/>
-          <w:highlight w:val="yellow"/>
         </w:rPr>
       </w:pPr>
     </w:p>
@@ -2269,7 +2040,6 @@
         <w:jc w:val="both"/>
         <w:rPr>
           <w:color w:val="1F2328"/>
-          <w:highlight w:val="yellow"/>
         </w:rPr>
       </w:pPr>
     </w:p>
@@ -8675,7 +8445,6 @@
         <w:pStyle w:val="2"/>
         <w:jc w:val="both"/>
         <w:rPr>
-          <w:rFonts w:hint="cs"/>
           <w:rtl/>
         </w:rPr>
       </w:pPr>
@@ -9037,19 +8806,11 @@
           <w:color w:val="1F2328"/>
         </w:rPr>
       </w:pPr>
-      <w:proofErr w:type="spellStart"/>
-      <w:r>
-        <w:rPr>
-          <w:color w:val="1F2328"/>
-        </w:rPr>
-        <w:t>npm</w:t>
-      </w:r>
-      <w:proofErr w:type="spellEnd"/>
-      <w:r>
-        <w:rPr>
-          <w:color w:val="1F2328"/>
-        </w:rPr>
-        <w:t xml:space="preserve"> install</w:t>
+      <w:r>
+        <w:rPr>
+          <w:color w:val="1F2328"/>
+        </w:rPr>
+        <w:t>npm install</w:t>
       </w:r>
     </w:p>
     <w:p>
@@ -9128,19 +8889,11 @@
           <w:color w:val="1F2328"/>
         </w:rPr>
       </w:pPr>
-      <w:proofErr w:type="spellStart"/>
-      <w:r>
-        <w:rPr>
-          <w:color w:val="1F2328"/>
-        </w:rPr>
-        <w:t>npm</w:t>
-      </w:r>
-      <w:proofErr w:type="spellEnd"/>
-      <w:r>
-        <w:rPr>
-          <w:color w:val="1F2328"/>
-        </w:rPr>
-        <w:t xml:space="preserve"> start</w:t>
+      <w:r>
+        <w:rPr>
+          <w:color w:val="1F2328"/>
+        </w:rPr>
+        <w:t>npm start</w:t>
       </w:r>
     </w:p>
     <w:p>
@@ -9597,7 +9350,6 @@
         <w:t xml:space="preserve">├── </w:t>
       </w:r>
       <w:proofErr w:type="spellStart"/>
-      <w:proofErr w:type="gramStart"/>
       <w:r>
         <w:rPr>
           <w:rStyle w:val="HTMLCode"/>
@@ -9607,7 +9359,6 @@
         <w:t>package.json</w:t>
       </w:r>
       <w:proofErr w:type="spellEnd"/>
-      <w:proofErr w:type="gramEnd"/>
     </w:p>
     <w:p>
       <w:pPr>
@@ -9628,7 +9379,6 @@
         <w:t>└── package-</w:t>
       </w:r>
       <w:proofErr w:type="spellStart"/>
-      <w:proofErr w:type="gramStart"/>
       <w:r>
         <w:rPr>
           <w:rStyle w:val="HTMLCode"/>
@@ -9638,7 +9388,6 @@
         <w:t>lock.json</w:t>
       </w:r>
       <w:proofErr w:type="spellEnd"/>
-      <w:proofErr w:type="gramEnd"/>
     </w:p>
     <w:p>
       <w:pPr>

</xml_diff>